<commit_message>
fixed index.html, added ppt, edited word
</commit_message>
<xml_diff>
--- a/SqlInjectorsProposal.docx
+++ b/SqlInjectorsProposal.docx
@@ -4,181 +4,148 @@
   <w:body>
     <w:p>
       <w:pPr>
-        <w:contextualSpacing w:val="0"/>
-        <w:rPr>
-          <w:b/>
-        </w:rPr>
-      </w:pPr>
-      <w:r>
-        <w:rPr>
-          <w:b/>
-        </w:rPr>
-        <w:t>Project Proposal:</w:t>
-      </w:r>
-    </w:p>
-    <w:p>
-      <w:pPr>
-        <w:contextualSpacing w:val="0"/>
-      </w:pPr>
-      <w:r>
-        <w:t xml:space="preserve">The purpose of this project is to investigate honey production in the US. </w:t>
-      </w:r>
-    </w:p>
-    <w:p>
-      <w:pPr>
-        <w:contextualSpacing w:val="0"/>
-      </w:pPr>
-      <w:r>
-        <w:t>The goal of our website</w:t>
-      </w:r>
-      <w:r>
-        <w:t xml:space="preserve"> is </w:t>
-      </w:r>
-      <w:proofErr w:type="gramStart"/>
-      <w:r>
-        <w:t>create</w:t>
-      </w:r>
-      <w:proofErr w:type="gramEnd"/>
-      <w:r>
-        <w:t xml:space="preserve"> data visualizations</w:t>
-      </w:r>
-      <w:r>
-        <w:t xml:space="preserve"> so that conclusions can be made about the production of honey.  Here are some questions that we hope that our website can answer.</w:t>
-      </w:r>
-      <w:bookmarkStart w:id="0" w:name="_GoBack"/>
-      <w:bookmarkEnd w:id="0"/>
-    </w:p>
-    <w:p>
-      <w:pPr>
-        <w:spacing w:before="60" w:after="60"/>
-        <w:contextualSpacing w:val="0"/>
-        <w:rPr>
-          <w:b/>
-        </w:rPr>
-      </w:pPr>
-      <w:r>
-        <w:pict w14:anchorId="3F5C9639">
-          <v:rect id="_x0000_i1025" style="width:0;height:1.5pt" o:hralign="center" o:hrstd="t" o:hr="t" fillcolor="#a0a0a0" stroked="f"/>
-        </w:pict>
-      </w:r>
-    </w:p>
-    <w:p>
-      <w:pPr>
-        <w:contextualSpacing w:val="0"/>
-        <w:rPr>
-          <w:b/>
-        </w:rPr>
-      </w:pPr>
-      <w:r>
-        <w:rPr>
-          <w:b/>
-        </w:rPr>
-        <w:t>Honey Production:</w:t>
-      </w:r>
-    </w:p>
-    <w:p>
-      <w:pPr>
+        <w:pStyle w:val="Heading1"/>
+        <w:pBdr>
+          <w:bottom w:val="single" w:sz="6" w:space="4" w:color="EAECEF"/>
+        </w:pBdr>
+        <w:spacing w:after="240"/>
+        <w:rPr>
+          <w:rFonts w:ascii="Segoe UI" w:hAnsi="Segoe UI" w:cs="Segoe UI"/>
+          <w:color w:val="24292E"/>
+        </w:rPr>
+      </w:pPr>
+      <w:r>
+        <w:rPr>
+          <w:rFonts w:ascii="Segoe UI" w:hAnsi="Segoe UI" w:cs="Segoe UI"/>
+          <w:color w:val="24292E"/>
+        </w:rPr>
+        <w:t>Honey Production</w:t>
+      </w:r>
+    </w:p>
+    <w:p>
+      <w:pPr>
+        <w:pStyle w:val="NormalWeb"/>
+        <w:spacing w:before="0" w:beforeAutospacing="0" w:after="240" w:afterAutospacing="0"/>
+        <w:rPr>
+          <w:rFonts w:ascii="Segoe UI" w:hAnsi="Segoe UI" w:cs="Segoe UI"/>
+          <w:color w:val="24292E"/>
+        </w:rPr>
+      </w:pPr>
+      <w:r>
+        <w:rPr>
+          <w:rFonts w:ascii="Segoe UI" w:hAnsi="Segoe UI" w:cs="Segoe UI"/>
+          <w:color w:val="24292E"/>
+        </w:rPr>
+        <w:t>The motivation behind this group project was to use data to create multiple visualizations in order answer a series questions surrounding honey production in the United States from 1998 to 2012. What we hope to accomplish from this project was to be able to have users draw their own conclusions through the data visualizations presented on our webpage.</w:t>
+      </w:r>
+    </w:p>
+    <w:p>
+      <w:pPr>
+        <w:pStyle w:val="Heading2"/>
+        <w:pBdr>
+          <w:bottom w:val="single" w:sz="6" w:space="4" w:color="EAECEF"/>
+        </w:pBdr>
+        <w:spacing w:after="240"/>
+        <w:rPr>
+          <w:rFonts w:ascii="Segoe UI" w:hAnsi="Segoe UI" w:cs="Segoe UI"/>
+          <w:color w:val="24292E"/>
+        </w:rPr>
+      </w:pPr>
+      <w:r>
+        <w:rPr>
+          <w:rFonts w:ascii="Segoe UI" w:hAnsi="Segoe UI" w:cs="Segoe UI"/>
+          <w:color w:val="24292E"/>
+        </w:rPr>
+        <w:t>Research Questions:</w:t>
+      </w:r>
+    </w:p>
+    <w:p>
+      <w:pPr>
+        <w:widowControl/>
         <w:numPr>
           <w:ilvl w:val="0"/>
-          <w:numId w:val="1"/>
+          <w:numId w:val="4"/>
         </w:numPr>
-        <w:spacing w:before="60" w:after="60"/>
-        <w:rPr>
-          <w:b/>
-        </w:rPr>
-      </w:pPr>
-      <w:r>
-        <w:rPr>
-          <w:b/>
-        </w:rPr>
-        <w:t>How has honey production yield changed from 1998 to 2012?</w:t>
-      </w:r>
-    </w:p>
-    <w:p>
-      <w:pPr>
+        <w:spacing w:before="100" w:beforeAutospacing="1" w:after="100" w:afterAutospacing="1"/>
+        <w:contextualSpacing w:val="0"/>
+        <w:rPr>
+          <w:rFonts w:ascii="Segoe UI" w:hAnsi="Segoe UI" w:cs="Segoe UI"/>
+          <w:color w:val="24292E"/>
+        </w:rPr>
+      </w:pPr>
+      <w:r>
+        <w:rPr>
+          <w:rFonts w:ascii="Segoe UI" w:hAnsi="Segoe UI" w:cs="Segoe UI"/>
+          <w:color w:val="24292E"/>
+        </w:rPr>
+        <w:t>How has honey production yield changed from 1998 to 2012 and how does that compare to the total use of pesticides per year?</w:t>
+      </w:r>
+    </w:p>
+    <w:p>
+      <w:pPr>
+        <w:widowControl/>
         <w:numPr>
           <w:ilvl w:val="0"/>
-          <w:numId w:val="1"/>
+          <w:numId w:val="4"/>
         </w:numPr>
-        <w:spacing w:before="60" w:after="60"/>
-        <w:rPr>
-          <w:b/>
-        </w:rPr>
-      </w:pPr>
-      <w:r>
-        <w:rPr>
-          <w:b/>
-        </w:rPr>
-        <w:t>Over time, which states produce the most honey? Which produce the least? Which have experienced the most change in</w:t>
-      </w:r>
-      <w:r>
-        <w:rPr>
-          <w:b/>
-        </w:rPr>
-        <w:t xml:space="preserve"> honey yield?</w:t>
-      </w:r>
-    </w:p>
-    <w:p>
-      <w:pPr>
+        <w:spacing w:before="60" w:after="100" w:afterAutospacing="1"/>
+        <w:contextualSpacing w:val="0"/>
+        <w:rPr>
+          <w:rFonts w:ascii="Segoe UI" w:hAnsi="Segoe UI" w:cs="Segoe UI"/>
+          <w:color w:val="24292E"/>
+        </w:rPr>
+      </w:pPr>
+      <w:r>
+        <w:rPr>
+          <w:rFonts w:ascii="Segoe UI" w:hAnsi="Segoe UI" w:cs="Segoe UI"/>
+          <w:color w:val="24292E"/>
+        </w:rPr>
+        <w:t>How has honey production yield changed from 1998 to 2012 and how does that compare to the max temperature per year?</w:t>
+      </w:r>
+    </w:p>
+    <w:p>
+      <w:pPr>
+        <w:widowControl/>
         <w:numPr>
           <w:ilvl w:val="0"/>
-          <w:numId w:val="1"/>
+          <w:numId w:val="4"/>
         </w:numPr>
-        <w:spacing w:before="60" w:after="60"/>
-        <w:rPr>
-          <w:b/>
-        </w:rPr>
-      </w:pPr>
-      <w:r>
-        <w:rPr>
-          <w:b/>
-        </w:rPr>
-        <w:t>Does the data show any trends in terms of the number of honey producing colonies and yield per colony before 2006, which was when concern over Colony Collapse Disorder spread nationwide?</w:t>
-      </w:r>
-    </w:p>
-    <w:p>
-      <w:pPr>
-        <w:numPr>
-          <w:ilvl w:val="0"/>
-          <w:numId w:val="1"/>
-        </w:numPr>
-        <w:spacing w:before="60" w:after="60"/>
-        <w:rPr>
-          <w:b/>
-        </w:rPr>
-      </w:pPr>
-      <w:r>
-        <w:rPr>
-          <w:b/>
-        </w:rPr>
-        <w:t>Are there any patterns that can be observed between tot</w:t>
-      </w:r>
-      <w:r>
-        <w:rPr>
-          <w:b/>
-        </w:rPr>
-        <w:t>al honey production and value of production every year? How has value of production, which in some sense could be tied to demand, changed every year?</w:t>
-      </w:r>
-    </w:p>
-    <w:p>
-      <w:pPr>
-        <w:spacing w:before="60" w:after="60"/>
-        <w:contextualSpacing w:val="0"/>
-        <w:rPr>
-          <w:b/>
-        </w:rPr>
-      </w:pPr>
-    </w:p>
-    <w:p>
-      <w:pPr>
-        <w:spacing w:before="60" w:after="60"/>
-        <w:contextualSpacing w:val="0"/>
-        <w:rPr>
-          <w:b/>
-        </w:rPr>
-      </w:pPr>
-      <w:r>
-        <w:rPr>
+        <w:spacing w:before="60" w:after="100" w:afterAutospacing="1"/>
+        <w:contextualSpacing w:val="0"/>
+        <w:rPr>
+          <w:rFonts w:ascii="Segoe UI" w:hAnsi="Segoe UI" w:cs="Segoe UI"/>
+          <w:color w:val="24292E"/>
+        </w:rPr>
+      </w:pPr>
+      <w:r>
+        <w:rPr>
+          <w:rFonts w:ascii="Segoe UI" w:hAnsi="Segoe UI" w:cs="Segoe UI"/>
+          <w:color w:val="24292E"/>
+        </w:rPr>
+        <w:t>Are there any trends in bee colony population in the United States from 1998 to 2012?</w:t>
+      </w:r>
+    </w:p>
+    <w:p>
+      <w:pPr>
+        <w:spacing w:before="60" w:after="60"/>
+        <w:contextualSpacing w:val="0"/>
+        <w:rPr>
+          <w:b/>
+        </w:rPr>
+      </w:pPr>
+    </w:p>
+    <w:p>
+      <w:pPr>
+        <w:spacing w:before="60" w:after="60"/>
+        <w:contextualSpacing w:val="0"/>
+        <w:rPr>
+          <w:rFonts w:ascii="Segoe UI" w:hAnsi="Segoe UI" w:cs="Segoe UI"/>
+          <w:b/>
+        </w:rPr>
+      </w:pPr>
+      <w:r>
+        <w:rPr>
+          <w:rFonts w:ascii="Segoe UI" w:hAnsi="Segoe UI" w:cs="Segoe UI"/>
           <w:b/>
         </w:rPr>
         <w:t xml:space="preserve">Dataset: </w:t>
@@ -186,35 +153,12 @@
       <w:hyperlink r:id="rId5">
         <w:r>
           <w:rPr>
+            <w:rFonts w:ascii="Segoe UI" w:hAnsi="Segoe UI" w:cs="Segoe UI"/>
             <w:b/>
             <w:color w:val="1155CC"/>
             <w:u w:val="single"/>
           </w:rPr>
-          <w:t>https://www.kaggle</w:t>
-        </w:r>
-        <w:r>
-          <w:rPr>
-            <w:b/>
-            <w:color w:val="1155CC"/>
-            <w:u w:val="single"/>
-          </w:rPr>
-          <w:t>.com/jess</w:t>
-        </w:r>
-        <w:r>
-          <w:rPr>
-            <w:b/>
-            <w:color w:val="1155CC"/>
-            <w:u w:val="single"/>
-          </w:rPr>
-          <w:t>i</w:t>
-        </w:r>
-        <w:r>
-          <w:rPr>
-            <w:b/>
-            <w:color w:val="1155CC"/>
-            <w:u w:val="single"/>
-          </w:rPr>
-          <w:t>cali9530/honey-production/data</w:t>
+          <w:t>https://www.kaggle.com/jessicali9530/honey-production/data</w:t>
         </w:r>
       </w:hyperlink>
     </w:p>
@@ -223,20 +167,23 @@
         <w:spacing w:before="60" w:after="60"/>
         <w:contextualSpacing w:val="0"/>
         <w:rPr>
-          <w:b/>
-        </w:rPr>
-      </w:pPr>
-    </w:p>
-    <w:p>
-      <w:pPr>
-        <w:spacing w:before="60" w:after="60"/>
-        <w:contextualSpacing w:val="0"/>
-        <w:rPr>
-          <w:b/>
-        </w:rPr>
-      </w:pPr>
-      <w:r>
-        <w:rPr>
+          <w:rFonts w:ascii="Segoe UI" w:hAnsi="Segoe UI" w:cs="Segoe UI"/>
+          <w:b/>
+        </w:rPr>
+      </w:pPr>
+    </w:p>
+    <w:p>
+      <w:pPr>
+        <w:spacing w:before="60" w:after="60"/>
+        <w:contextualSpacing w:val="0"/>
+        <w:rPr>
+          <w:rFonts w:ascii="Segoe UI" w:hAnsi="Segoe UI" w:cs="Segoe UI"/>
+          <w:b/>
+        </w:rPr>
+      </w:pPr>
+      <w:r>
+        <w:rPr>
+          <w:rFonts w:ascii="Segoe UI" w:hAnsi="Segoe UI" w:cs="Segoe UI"/>
           <w:b/>
         </w:rPr>
         <w:t>Column Metadata:</w:t>
@@ -250,54 +197,54 @@
         </w:numPr>
         <w:spacing w:before="60" w:after="60"/>
         <w:rPr>
-          <w:b/>
-        </w:rPr>
-      </w:pPr>
-      <w:r>
-        <w:rPr>
-          <w:b/>
+          <w:rFonts w:ascii="Segoe UI" w:hAnsi="Segoe UI" w:cs="Segoe UI"/>
+        </w:rPr>
+      </w:pPr>
+      <w:r>
+        <w:rPr>
+          <w:rFonts w:ascii="Segoe UI" w:hAnsi="Segoe UI" w:cs="Segoe UI"/>
         </w:rPr>
         <w:t>State, Number of Colonies, Yield per Colony, Total Production (</w:t>
       </w:r>
       <w:proofErr w:type="spellStart"/>
       <w:r>
         <w:rPr>
-          <w:b/>
+          <w:rFonts w:ascii="Segoe UI" w:hAnsi="Segoe UI" w:cs="Segoe UI"/>
         </w:rPr>
         <w:t>lbs</w:t>
       </w:r>
       <w:proofErr w:type="spellEnd"/>
       <w:r>
         <w:rPr>
-          <w:b/>
+          <w:rFonts w:ascii="Segoe UI" w:hAnsi="Segoe UI" w:cs="Segoe UI"/>
         </w:rPr>
         <w:t xml:space="preserve">), </w:t>
       </w:r>
       <w:proofErr w:type="gramStart"/>
       <w:r>
         <w:rPr>
-          <w:b/>
+          <w:rFonts w:ascii="Segoe UI" w:hAnsi="Segoe UI" w:cs="Segoe UI"/>
         </w:rPr>
         <w:t>Stocks(</w:t>
       </w:r>
       <w:proofErr w:type="gramEnd"/>
       <w:r>
         <w:rPr>
-          <w:b/>
+          <w:rFonts w:ascii="Segoe UI" w:hAnsi="Segoe UI" w:cs="Segoe UI"/>
         </w:rPr>
         <w:t>stocks held by producers (</w:t>
       </w:r>
       <w:proofErr w:type="spellStart"/>
       <w:r>
         <w:rPr>
-          <w:b/>
+          <w:rFonts w:ascii="Segoe UI" w:hAnsi="Segoe UI" w:cs="Segoe UI"/>
         </w:rPr>
         <w:t>lbs</w:t>
       </w:r>
       <w:proofErr w:type="spellEnd"/>
       <w:r>
         <w:rPr>
-          <w:b/>
+          <w:rFonts w:ascii="Segoe UI" w:hAnsi="Segoe UI" w:cs="Segoe UI"/>
         </w:rPr>
         <w:t>)), Price per Pound, Production Value, Year</w:t>
       </w:r>
@@ -307,20 +254,23 @@
         <w:spacing w:before="60" w:after="60"/>
         <w:contextualSpacing w:val="0"/>
         <w:rPr>
-          <w:b/>
-        </w:rPr>
-      </w:pPr>
-    </w:p>
-    <w:p>
-      <w:pPr>
-        <w:spacing w:before="60" w:after="60"/>
-        <w:contextualSpacing w:val="0"/>
-        <w:rPr>
-          <w:b/>
-        </w:rPr>
-      </w:pPr>
-      <w:r>
-        <w:rPr>
+          <w:rFonts w:ascii="Segoe UI" w:hAnsi="Segoe UI" w:cs="Segoe UI"/>
+          <w:b/>
+        </w:rPr>
+      </w:pPr>
+    </w:p>
+    <w:p>
+      <w:pPr>
+        <w:spacing w:before="60" w:after="60"/>
+        <w:contextualSpacing w:val="0"/>
+        <w:rPr>
+          <w:rFonts w:ascii="Segoe UI" w:hAnsi="Segoe UI" w:cs="Segoe UI"/>
+          <w:b/>
+        </w:rPr>
+      </w:pPr>
+      <w:r>
+        <w:rPr>
+          <w:rFonts w:ascii="Segoe UI" w:hAnsi="Segoe UI" w:cs="Segoe UI"/>
           <w:b/>
         </w:rPr>
         <w:t>What could we do with this data?</w:t>
@@ -334,41 +284,58 @@
         </w:numPr>
         <w:spacing w:before="60" w:after="60"/>
         <w:rPr>
-          <w:b/>
-        </w:rPr>
-      </w:pPr>
-      <w:r>
-        <w:rPr>
-          <w:b/>
-        </w:rPr>
-        <w:t>Leaflet map, g</w:t>
-      </w:r>
-      <w:r>
-        <w:rPr>
-          <w:b/>
-        </w:rPr>
-        <w:t>raph for production over time (SVG circle plot)</w:t>
-      </w:r>
-    </w:p>
-    <w:p>
-      <w:pPr>
-        <w:spacing w:before="60" w:after="60"/>
-        <w:contextualSpacing w:val="0"/>
-        <w:rPr>
-          <w:b/>
-        </w:rPr>
-      </w:pPr>
-    </w:p>
-    <w:p>
-      <w:pPr>
-        <w:spacing w:before="60" w:after="60"/>
-        <w:contextualSpacing w:val="0"/>
-        <w:rPr>
-          <w:b/>
-        </w:rPr>
-      </w:pPr>
-      <w:r>
-        <w:rPr>
+          <w:rFonts w:ascii="Segoe UI" w:hAnsi="Segoe UI" w:cs="Segoe UI"/>
+        </w:rPr>
+      </w:pPr>
+      <w:r>
+        <w:rPr>
+          <w:rFonts w:ascii="Segoe UI" w:hAnsi="Segoe UI" w:cs="Segoe UI"/>
+        </w:rPr>
+        <w:t xml:space="preserve">Leaflet map, </w:t>
+      </w:r>
+      <w:r>
+        <w:rPr>
+          <w:rFonts w:ascii="Segoe UI" w:hAnsi="Segoe UI" w:cs="Segoe UI"/>
+        </w:rPr>
+        <w:t xml:space="preserve">bubble plot, Particle JS, </w:t>
+      </w:r>
+      <w:proofErr w:type="spellStart"/>
+      <w:r>
+        <w:rPr>
+          <w:rFonts w:ascii="Segoe UI" w:hAnsi="Segoe UI" w:cs="Segoe UI"/>
+        </w:rPr>
+        <w:t>Highmaps</w:t>
+      </w:r>
+      <w:proofErr w:type="spellEnd"/>
+      <w:r>
+        <w:rPr>
+          <w:rFonts w:ascii="Segoe UI" w:hAnsi="Segoe UI" w:cs="Segoe UI"/>
+        </w:rPr>
+        <w:t xml:space="preserve"> JS</w:t>
+      </w:r>
+    </w:p>
+    <w:p>
+      <w:pPr>
+        <w:spacing w:before="60" w:after="60"/>
+        <w:contextualSpacing w:val="0"/>
+        <w:rPr>
+          <w:rFonts w:ascii="Segoe UI" w:hAnsi="Segoe UI" w:cs="Segoe UI"/>
+          <w:b/>
+        </w:rPr>
+      </w:pPr>
+    </w:p>
+    <w:p>
+      <w:pPr>
+        <w:spacing w:before="60" w:after="60"/>
+        <w:contextualSpacing w:val="0"/>
+        <w:rPr>
+          <w:rFonts w:ascii="Segoe UI" w:hAnsi="Segoe UI" w:cs="Segoe UI"/>
+          <w:b/>
+        </w:rPr>
+      </w:pPr>
+      <w:r>
+        <w:rPr>
+          <w:rFonts w:ascii="Segoe UI" w:hAnsi="Segoe UI" w:cs="Segoe UI"/>
           <w:b/>
         </w:rPr>
         <w:t>Inspirations:</w:t>
@@ -379,12 +346,14 @@
         <w:spacing w:before="60" w:after="60"/>
         <w:contextualSpacing w:val="0"/>
         <w:rPr>
+          <w:rFonts w:ascii="Segoe UI" w:hAnsi="Segoe UI" w:cs="Segoe UI"/>
           <w:b/>
         </w:rPr>
       </w:pPr>
       <w:hyperlink r:id="rId6">
         <w:r>
           <w:rPr>
+            <w:rFonts w:ascii="Segoe UI" w:hAnsi="Segoe UI" w:cs="Segoe UI"/>
             <w:b/>
             <w:color w:val="1155CC"/>
             <w:u w:val="single"/>
@@ -398,12 +367,14 @@
         <w:spacing w:before="60" w:after="60"/>
         <w:contextualSpacing w:val="0"/>
         <w:rPr>
+          <w:rFonts w:ascii="Segoe UI" w:hAnsi="Segoe UI" w:cs="Segoe UI"/>
           <w:b/>
         </w:rPr>
       </w:pPr>
       <w:hyperlink r:id="rId7">
         <w:r>
           <w:rPr>
+            <w:rFonts w:ascii="Segoe UI" w:hAnsi="Segoe UI" w:cs="Segoe UI"/>
             <w:b/>
             <w:color w:val="1155CC"/>
             <w:u w:val="single"/>
@@ -417,12 +388,14 @@
         <w:spacing w:before="60" w:after="60"/>
         <w:contextualSpacing w:val="0"/>
         <w:rPr>
+          <w:rFonts w:ascii="Segoe UI" w:hAnsi="Segoe UI" w:cs="Segoe UI"/>
           <w:b/>
         </w:rPr>
       </w:pPr>
       <w:hyperlink r:id="rId8">
         <w:r>
           <w:rPr>
+            <w:rFonts w:ascii="Segoe UI" w:hAnsi="Segoe UI" w:cs="Segoe UI"/>
             <w:b/>
             <w:color w:val="1155CC"/>
             <w:u w:val="single"/>
@@ -430,12 +403,15 @@
           <w:t>https://bost.ocks.org/mike/nations/</w:t>
         </w:r>
       </w:hyperlink>
-    </w:p>
-    <w:p>
-      <w:pPr>
-        <w:spacing w:before="60" w:after="60"/>
-        <w:contextualSpacing w:val="0"/>
-        <w:rPr>
+      <w:bookmarkStart w:id="0" w:name="_GoBack"/>
+      <w:bookmarkEnd w:id="0"/>
+    </w:p>
+    <w:p>
+      <w:pPr>
+        <w:spacing w:before="60" w:after="60"/>
+        <w:contextualSpacing w:val="0"/>
+        <w:rPr>
+          <w:rFonts w:ascii="Segoe UI" w:hAnsi="Segoe UI" w:cs="Segoe UI"/>
           <w:b/>
         </w:rPr>
       </w:pPr>
@@ -455,6 +431,7 @@
       <w:proofErr w:type="spellStart"/>
       <w:r>
         <w:rPr>
+          <w:rFonts w:ascii="Segoe UI" w:hAnsi="Segoe UI" w:cs="Segoe UI"/>
           <w:b/>
         </w:rPr>
         <w:t>Github</w:t>
@@ -462,6 +439,7 @@
       <w:proofErr w:type="spellEnd"/>
       <w:r>
         <w:rPr>
+          <w:rFonts w:ascii="Segoe UI" w:hAnsi="Segoe UI" w:cs="Segoe UI"/>
           <w:b/>
         </w:rPr>
         <w:t xml:space="preserve"> Repo: </w:t>
@@ -469,11 +447,9 @@
       <w:hyperlink r:id="rId9">
         <w:r>
           <w:rPr>
-            <w:rFonts w:ascii="Consolas" w:eastAsia="Consolas" w:hAnsi="Consolas" w:cs="Consolas"/>
+            <w:rFonts w:ascii="Segoe UI" w:eastAsia="Consolas" w:hAnsi="Segoe UI" w:cs="Segoe UI"/>
             <w:b/>
             <w:color w:val="1155CC"/>
-            <w:sz w:val="18"/>
-            <w:szCs w:val="18"/>
             <w:u w:val="single"/>
           </w:rPr>
           <w:t>https://github.com/nix1228/sql-injectors.git</w:t>
@@ -935,6 +911,155 @@
     </w:lvl>
   </w:abstractNum>
   <w:abstractNum w:abstractNumId="2" w15:restartNumberingAfterBreak="0">
+    <w:nsid w:val="358033B1"/>
+    <w:multiLevelType w:val="multilevel"/>
+    <w:tmpl w:val="B5E8F71A"/>
+    <w:lvl w:ilvl="0">
+      <w:start w:val="1"/>
+      <w:numFmt w:val="bullet"/>
+      <w:lvlText w:val=""/>
+      <w:lvlJc w:val="left"/>
+      <w:pPr>
+        <w:tabs>
+          <w:tab w:val="num" w:pos="720"/>
+        </w:tabs>
+        <w:ind w:left="720" w:hanging="360"/>
+      </w:pPr>
+      <w:rPr>
+        <w:rFonts w:ascii="Symbol" w:hAnsi="Symbol" w:hint="default"/>
+        <w:sz w:val="20"/>
+      </w:rPr>
+    </w:lvl>
+    <w:lvl w:ilvl="1" w:tentative="1">
+      <w:start w:val="1"/>
+      <w:numFmt w:val="bullet"/>
+      <w:lvlText w:val="o"/>
+      <w:lvlJc w:val="left"/>
+      <w:pPr>
+        <w:tabs>
+          <w:tab w:val="num" w:pos="1440"/>
+        </w:tabs>
+        <w:ind w:left="1440" w:hanging="360"/>
+      </w:pPr>
+      <w:rPr>
+        <w:rFonts w:ascii="Courier New" w:hAnsi="Courier New" w:hint="default"/>
+        <w:sz w:val="20"/>
+      </w:rPr>
+    </w:lvl>
+    <w:lvl w:ilvl="2" w:tentative="1">
+      <w:start w:val="1"/>
+      <w:numFmt w:val="bullet"/>
+      <w:lvlText w:val=""/>
+      <w:lvlJc w:val="left"/>
+      <w:pPr>
+        <w:tabs>
+          <w:tab w:val="num" w:pos="2160"/>
+        </w:tabs>
+        <w:ind w:left="2160" w:hanging="360"/>
+      </w:pPr>
+      <w:rPr>
+        <w:rFonts w:ascii="Wingdings" w:hAnsi="Wingdings" w:hint="default"/>
+        <w:sz w:val="20"/>
+      </w:rPr>
+    </w:lvl>
+    <w:lvl w:ilvl="3" w:tentative="1">
+      <w:start w:val="1"/>
+      <w:numFmt w:val="bullet"/>
+      <w:lvlText w:val=""/>
+      <w:lvlJc w:val="left"/>
+      <w:pPr>
+        <w:tabs>
+          <w:tab w:val="num" w:pos="2880"/>
+        </w:tabs>
+        <w:ind w:left="2880" w:hanging="360"/>
+      </w:pPr>
+      <w:rPr>
+        <w:rFonts w:ascii="Wingdings" w:hAnsi="Wingdings" w:hint="default"/>
+        <w:sz w:val="20"/>
+      </w:rPr>
+    </w:lvl>
+    <w:lvl w:ilvl="4" w:tentative="1">
+      <w:start w:val="1"/>
+      <w:numFmt w:val="bullet"/>
+      <w:lvlText w:val=""/>
+      <w:lvlJc w:val="left"/>
+      <w:pPr>
+        <w:tabs>
+          <w:tab w:val="num" w:pos="3600"/>
+        </w:tabs>
+        <w:ind w:left="3600" w:hanging="360"/>
+      </w:pPr>
+      <w:rPr>
+        <w:rFonts w:ascii="Wingdings" w:hAnsi="Wingdings" w:hint="default"/>
+        <w:sz w:val="20"/>
+      </w:rPr>
+    </w:lvl>
+    <w:lvl w:ilvl="5" w:tentative="1">
+      <w:start w:val="1"/>
+      <w:numFmt w:val="bullet"/>
+      <w:lvlText w:val=""/>
+      <w:lvlJc w:val="left"/>
+      <w:pPr>
+        <w:tabs>
+          <w:tab w:val="num" w:pos="4320"/>
+        </w:tabs>
+        <w:ind w:left="4320" w:hanging="360"/>
+      </w:pPr>
+      <w:rPr>
+        <w:rFonts w:ascii="Wingdings" w:hAnsi="Wingdings" w:hint="default"/>
+        <w:sz w:val="20"/>
+      </w:rPr>
+    </w:lvl>
+    <w:lvl w:ilvl="6" w:tentative="1">
+      <w:start w:val="1"/>
+      <w:numFmt w:val="bullet"/>
+      <w:lvlText w:val=""/>
+      <w:lvlJc w:val="left"/>
+      <w:pPr>
+        <w:tabs>
+          <w:tab w:val="num" w:pos="5040"/>
+        </w:tabs>
+        <w:ind w:left="5040" w:hanging="360"/>
+      </w:pPr>
+      <w:rPr>
+        <w:rFonts w:ascii="Wingdings" w:hAnsi="Wingdings" w:hint="default"/>
+        <w:sz w:val="20"/>
+      </w:rPr>
+    </w:lvl>
+    <w:lvl w:ilvl="7" w:tentative="1">
+      <w:start w:val="1"/>
+      <w:numFmt w:val="bullet"/>
+      <w:lvlText w:val=""/>
+      <w:lvlJc w:val="left"/>
+      <w:pPr>
+        <w:tabs>
+          <w:tab w:val="num" w:pos="5760"/>
+        </w:tabs>
+        <w:ind w:left="5760" w:hanging="360"/>
+      </w:pPr>
+      <w:rPr>
+        <w:rFonts w:ascii="Wingdings" w:hAnsi="Wingdings" w:hint="default"/>
+        <w:sz w:val="20"/>
+      </w:rPr>
+    </w:lvl>
+    <w:lvl w:ilvl="8" w:tentative="1">
+      <w:start w:val="1"/>
+      <w:numFmt w:val="bullet"/>
+      <w:lvlText w:val=""/>
+      <w:lvlJc w:val="left"/>
+      <w:pPr>
+        <w:tabs>
+          <w:tab w:val="num" w:pos="6480"/>
+        </w:tabs>
+        <w:ind w:left="6480" w:hanging="360"/>
+      </w:pPr>
+      <w:rPr>
+        <w:rFonts w:ascii="Wingdings" w:hAnsi="Wingdings" w:hint="default"/>
+        <w:sz w:val="20"/>
+      </w:rPr>
+    </w:lvl>
+  </w:abstractNum>
+  <w:abstractNum w:abstractNumId="3" w15:restartNumberingAfterBreak="0">
     <w:nsid w:val="52930677"/>
     <w:multiLevelType w:val="multilevel"/>
     <w:tmpl w:val="525C13EA"/>
@@ -1054,6 +1179,9 @@
     <w:abstractNumId w:val="1"/>
   </w:num>
   <w:num w:numId="3">
+    <w:abstractNumId w:val="3"/>
+  </w:num>
+  <w:num w:numId="4">
     <w:abstractNumId w:val="2"/>
   </w:num>
 </w:numbering>
@@ -1610,6 +1738,25 @@
       <w:szCs w:val="48"/>
     </w:rPr>
   </w:style>
+  <w:style w:type="paragraph" w:styleId="NormalWeb">
+    <w:name w:val="Normal (Web)"/>
+    <w:basedOn w:val="Normal"/>
+    <w:uiPriority w:val="99"/>
+    <w:semiHidden/>
+    <w:unhideWhenUsed/>
+    <w:rsid w:val="00FF23D9"/>
+    <w:pPr>
+      <w:widowControl/>
+      <w:spacing w:before="100" w:beforeAutospacing="1" w:after="100" w:afterAutospacing="1"/>
+      <w:contextualSpacing w:val="0"/>
+    </w:pPr>
+    <w:rPr>
+      <w:rFonts w:ascii="Times New Roman" w:eastAsia="Times New Roman" w:hAnsi="Times New Roman" w:cs="Times New Roman"/>
+      <w:sz w:val="24"/>
+      <w:szCs w:val="24"/>
+      <w:lang w:val="en-US"/>
+    </w:rPr>
+  </w:style>
 </w:styles>
 </file>
 

</xml_diff>